<commit_message>
aml: project 1 final codebase
</commit_message>
<xml_diff>
--- a/fall18/profdev/resume/NK_Cover_Letter.docx
+++ b/fall18/profdev/resume/NK_Cover_Letter.docx
@@ -64,7 +64,21 @@
           <w:rFonts w:cstheme="minorHAnsi"/>
           <w:shd w:val="clear" w:color="auto" w:fill="FFFFFF"/>
         </w:rPr>
-        <w:t>I have varied experience across different industry verticals including pharmaceutical data analysis, data analysis for mobile applications and mobile business churn and in resource management data analysis. I have been planned, executed and delivered projects such as - </w:t>
+        <w:t xml:space="preserve">I have varied experience across different industry verticals including pharmaceutical data analysis, data analysis for mobile applications and mobile business churn and in resource management data analysis. I have planned, executed and delivered </w:t>
+      </w:r>
+      <w:r>
+        <w:rPr>
+          <w:rFonts w:cstheme="minorHAnsi"/>
+          <w:shd w:val="clear" w:color="auto" w:fill="FFFFFF"/>
+        </w:rPr>
+        <w:t xml:space="preserve">a wide range of </w:t>
+      </w:r>
+      <w:r>
+        <w:rPr>
+          <w:rFonts w:cstheme="minorHAnsi"/>
+          <w:shd w:val="clear" w:color="auto" w:fill="FFFFFF"/>
+        </w:rPr>
+        <w:t>projects - </w:t>
       </w:r>
       <w:r>
         <w:rPr>
@@ -90,7 +104,21 @@
           <w:rFonts w:cstheme="minorHAnsi"/>
           <w:shd w:val="clear" w:color="auto" w:fill="FFFFFF"/>
         </w:rPr>
-        <w:t>- Automating reporting and data interpretation tasks</w:t>
+        <w:t xml:space="preserve">- Automating reporting and data </w:t>
+      </w:r>
+      <w:r>
+        <w:rPr>
+          <w:rFonts w:cstheme="minorHAnsi"/>
+          <w:shd w:val="clear" w:color="auto" w:fill="FFFFFF"/>
+        </w:rPr>
+        <w:t xml:space="preserve">visualization </w:t>
+      </w:r>
+      <w:r>
+        <w:rPr>
+          <w:rFonts w:cstheme="minorHAnsi"/>
+          <w:shd w:val="clear" w:color="auto" w:fill="FFFFFF"/>
+        </w:rPr>
+        <w:t>tasks</w:t>
       </w:r>
       <w:r>
         <w:rPr>
@@ -149,138 +177,159 @@
           <w:shd w:val="clear" w:color="auto" w:fill="FFFFFF"/>
         </w:rPr>
         <w:t>I have an expertise in - </w:t>
+      </w:r>
+      <w:r>
+        <w:rPr>
+          <w:rFonts w:cstheme="minorHAnsi"/>
+        </w:rPr>
+        <w:br/>
+      </w:r>
+      <w:r>
+        <w:rPr>
+          <w:rFonts w:cstheme="minorHAnsi"/>
+          <w:shd w:val="clear" w:color="auto" w:fill="FFFFFF"/>
+        </w:rPr>
+        <w:t>- Python scripting</w:t>
+      </w:r>
+      <w:r>
+        <w:rPr>
+          <w:rFonts w:cstheme="minorHAnsi"/>
+        </w:rPr>
+        <w:br/>
+      </w:r>
+      <w:r>
+        <w:rPr>
+          <w:rFonts w:cstheme="minorHAnsi"/>
+          <w:shd w:val="clear" w:color="auto" w:fill="FFFFFF"/>
+        </w:rPr>
+        <w:t>- R for data analysis and scripting</w:t>
+      </w:r>
+      <w:r>
+        <w:rPr>
+          <w:rFonts w:cstheme="minorHAnsi"/>
+        </w:rPr>
+        <w:br/>
+      </w:r>
+      <w:r>
+        <w:rPr>
+          <w:rFonts w:cstheme="minorHAnsi"/>
+          <w:shd w:val="clear" w:color="auto" w:fill="FFFFFF"/>
+        </w:rPr>
+        <w:t>- Databases like - Redshift, Azure Data Warehouse, Hadoop(hive, impala and spark), MySQL and quite a few more</w:t>
+      </w:r>
+      <w:r>
+        <w:rPr>
+          <w:rFonts w:cstheme="minorHAnsi"/>
+        </w:rPr>
+        <w:br/>
+      </w:r>
+      <w:r>
+        <w:rPr>
+          <w:rFonts w:cstheme="minorHAnsi"/>
+          <w:shd w:val="clear" w:color="auto" w:fill="FFFFFF"/>
+        </w:rPr>
+        <w:t xml:space="preserve">- Very comfortable with the </w:t>
+      </w:r>
+      <w:proofErr w:type="spellStart"/>
+      <w:r>
+        <w:rPr>
+          <w:rFonts w:cstheme="minorHAnsi"/>
+          <w:shd w:val="clear" w:color="auto" w:fill="FFFFFF"/>
+        </w:rPr>
+        <w:t>linux</w:t>
+      </w:r>
+      <w:proofErr w:type="spellEnd"/>
+      <w:r>
+        <w:rPr>
+          <w:rFonts w:cstheme="minorHAnsi"/>
+          <w:shd w:val="clear" w:color="auto" w:fill="FFFFFF"/>
+        </w:rPr>
+        <w:t xml:space="preserve"> shell and working with </w:t>
+      </w:r>
+      <w:proofErr w:type="spellStart"/>
+      <w:r>
+        <w:rPr>
+          <w:rFonts w:cstheme="minorHAnsi"/>
+          <w:shd w:val="clear" w:color="auto" w:fill="FFFFFF"/>
+        </w:rPr>
+        <w:t>unix</w:t>
+      </w:r>
+      <w:proofErr w:type="spellEnd"/>
+      <w:r>
+        <w:rPr>
+          <w:rFonts w:cstheme="minorHAnsi"/>
+          <w:shd w:val="clear" w:color="auto" w:fill="FFFFFF"/>
+        </w:rPr>
+        <w:t xml:space="preserve"> based systems</w:t>
+      </w:r>
+      <w:r>
+        <w:rPr>
+          <w:rFonts w:cstheme="minorHAnsi"/>
+        </w:rPr>
+        <w:br/>
+      </w:r>
+      <w:r>
+        <w:rPr>
+          <w:rFonts w:cstheme="minorHAnsi"/>
+          <w:shd w:val="clear" w:color="auto" w:fill="FFFFFF"/>
+        </w:rPr>
+        <w:t>- MS Office Suite</w:t>
+      </w:r>
+      <w:r>
+        <w:rPr>
+          <w:rFonts w:cstheme="minorHAnsi"/>
+        </w:rPr>
+        <w:br/>
+      </w:r>
+      <w:r>
+        <w:rPr>
+          <w:rFonts w:cstheme="minorHAnsi"/>
+          <w:shd w:val="clear" w:color="auto" w:fill="FFFFFF"/>
+        </w:rPr>
+        <w:t>- Tableau, R-shiny and GG-Plots for data visualization</w:t>
+      </w:r>
+      <w:r>
+        <w:rPr>
+          <w:rFonts w:cstheme="minorHAnsi"/>
+        </w:rPr>
+        <w:br/>
+      </w:r>
+      <w:r>
+        <w:rPr>
+          <w:rFonts w:cstheme="minorHAnsi"/>
+        </w:rPr>
+        <w:br/>
+      </w:r>
+      <w:r>
+        <w:rPr>
+          <w:rFonts w:cstheme="minorHAnsi"/>
+          <w:shd w:val="clear" w:color="auto" w:fill="FFFFFF"/>
+        </w:rPr>
+        <w:t xml:space="preserve">I have gained experience in various fields and aim at </w:t>
+      </w:r>
+      <w:r>
+        <w:rPr>
+          <w:rFonts w:cstheme="minorHAnsi"/>
+          <w:shd w:val="clear" w:color="auto" w:fill="FFFFFF"/>
+        </w:rPr>
+        <w:t xml:space="preserve">improving my brand and </w:t>
+      </w:r>
+      <w:r>
+        <w:rPr>
+          <w:rFonts w:cstheme="minorHAnsi"/>
+          <w:shd w:val="clear" w:color="auto" w:fill="FFFFFF"/>
+        </w:rPr>
+        <w:t>increasing my arsenal of analytical knowledge through a comprehensive Business Analytics degree from The University of Texas at Dallas</w:t>
+      </w:r>
+      <w:r>
+        <w:rPr>
+          <w:rFonts w:cstheme="minorHAnsi"/>
+          <w:shd w:val="clear" w:color="auto" w:fill="FFFFFF"/>
+        </w:rPr>
+        <w:t>.</w:t>
       </w:r>
       <w:bookmarkStart w:id="0" w:name="_GoBack"/>
       <w:bookmarkEnd w:id="0"/>
-      <w:r>
-        <w:rPr>
-          <w:rFonts w:cstheme="minorHAnsi"/>
-        </w:rPr>
-        <w:br/>
-      </w:r>
-      <w:r>
-        <w:rPr>
-          <w:rFonts w:cstheme="minorHAnsi"/>
-          <w:shd w:val="clear" w:color="auto" w:fill="FFFFFF"/>
-        </w:rPr>
-        <w:t>- Python scripting</w:t>
-      </w:r>
-      <w:r>
-        <w:rPr>
-          <w:rFonts w:cstheme="minorHAnsi"/>
-        </w:rPr>
-        <w:br/>
-      </w:r>
-      <w:r>
-        <w:rPr>
-          <w:rFonts w:cstheme="minorHAnsi"/>
-          <w:shd w:val="clear" w:color="auto" w:fill="FFFFFF"/>
-        </w:rPr>
-        <w:t>- R for data analysis and scripting</w:t>
-      </w:r>
-      <w:r>
-        <w:rPr>
-          <w:rFonts w:cstheme="minorHAnsi"/>
-        </w:rPr>
-        <w:br/>
-      </w:r>
-      <w:r>
-        <w:rPr>
-          <w:rFonts w:cstheme="minorHAnsi"/>
-          <w:shd w:val="clear" w:color="auto" w:fill="FFFFFF"/>
-        </w:rPr>
-        <w:t>- Databases like - Redshift, Azure Data Warehouse, Hadoop(hive, impala and spark), MySQL and quite a few more</w:t>
-      </w:r>
-      <w:r>
-        <w:rPr>
-          <w:rFonts w:cstheme="minorHAnsi"/>
-        </w:rPr>
-        <w:br/>
-      </w:r>
-      <w:r>
-        <w:rPr>
-          <w:rFonts w:cstheme="minorHAnsi"/>
-          <w:shd w:val="clear" w:color="auto" w:fill="FFFFFF"/>
-        </w:rPr>
-        <w:t xml:space="preserve">- Very comfortable with the </w:t>
-      </w:r>
-      <w:proofErr w:type="spellStart"/>
-      <w:r>
-        <w:rPr>
-          <w:rFonts w:cstheme="minorHAnsi"/>
-          <w:shd w:val="clear" w:color="auto" w:fill="FFFFFF"/>
-        </w:rPr>
-        <w:t>linux</w:t>
-      </w:r>
-      <w:proofErr w:type="spellEnd"/>
-      <w:r>
-        <w:rPr>
-          <w:rFonts w:cstheme="minorHAnsi"/>
-          <w:shd w:val="clear" w:color="auto" w:fill="FFFFFF"/>
-        </w:rPr>
-        <w:t xml:space="preserve"> shell and working with </w:t>
-      </w:r>
-      <w:proofErr w:type="spellStart"/>
-      <w:r>
-        <w:rPr>
-          <w:rFonts w:cstheme="minorHAnsi"/>
-          <w:shd w:val="clear" w:color="auto" w:fill="FFFFFF"/>
-        </w:rPr>
-        <w:t>unix</w:t>
-      </w:r>
-      <w:proofErr w:type="spellEnd"/>
-      <w:r>
-        <w:rPr>
-          <w:rFonts w:cstheme="minorHAnsi"/>
-          <w:shd w:val="clear" w:color="auto" w:fill="FFFFFF"/>
-        </w:rPr>
-        <w:t xml:space="preserve"> based systems</w:t>
-      </w:r>
-      <w:r>
-        <w:rPr>
-          <w:rFonts w:cstheme="minorHAnsi"/>
-        </w:rPr>
-        <w:br/>
-      </w:r>
-      <w:r>
-        <w:rPr>
-          <w:rFonts w:cstheme="minorHAnsi"/>
-          <w:shd w:val="clear" w:color="auto" w:fill="FFFFFF"/>
-        </w:rPr>
-        <w:t>- MS Office Suite</w:t>
-      </w:r>
-      <w:r>
-        <w:rPr>
-          <w:rFonts w:cstheme="minorHAnsi"/>
-        </w:rPr>
-        <w:br/>
-      </w:r>
-      <w:r>
-        <w:rPr>
-          <w:rFonts w:cstheme="minorHAnsi"/>
-          <w:shd w:val="clear" w:color="auto" w:fill="FFFFFF"/>
-        </w:rPr>
-        <w:t>- Tableau, R-shiny and GG-Plots for data visualization</w:t>
-      </w:r>
-      <w:r>
-        <w:rPr>
-          <w:rFonts w:cstheme="minorHAnsi"/>
-        </w:rPr>
-        <w:br/>
-      </w:r>
-      <w:r>
-        <w:rPr>
-          <w:rFonts w:cstheme="minorHAnsi"/>
-        </w:rPr>
-        <w:br/>
-      </w:r>
-      <w:r>
-        <w:rPr>
-          <w:rFonts w:cstheme="minorHAnsi"/>
-          <w:shd w:val="clear" w:color="auto" w:fill="FFFFFF"/>
-        </w:rPr>
-        <w:t>I have gained experience in various fields and aim at increasing my arsenal of analytical knowledge through a comprehensive Business Analytics degree from The University of Texas at Dallas.</w:t>
-      </w:r>
     </w:p>
     <w:sectPr>
       <w:pgSz w:w="12240" w:h="15840"/>

</xml_diff>